<commit_message>
增加2个表： 1、table_book 2、table_user 还要新增一个表：table_pass
</commit_message>
<xml_diff>
--- a/数据库表设计.docx
+++ b/数据库表设计.docx
@@ -3,11 +3,6 @@
 <w:document xmlns:wpc="http://schemas.microsoft.com/office/word/2010/wordprocessingCanvas" xmlns:mc="http://schemas.openxmlformats.org/markup-compatibility/2006" xmlns:o="urn:schemas-microsoft-com:office:office" xmlns:r="http://schemas.openxmlformats.org/officeDocument/2006/relationships" xmlns:m="http://schemas.openxmlformats.org/officeDocument/2006/math" xmlns:v="urn:schemas-microsoft-com:vml" xmlns:wp14="http://schemas.microsoft.com/office/word/2010/wordprocessingDrawing" xmlns:wp="http://schemas.openxmlformats.org/drawingml/2006/wordprocessingDrawing" xmlns:w10="urn:schemas-microsoft-com:office:word" xmlns:w="http://schemas.openxmlformats.org/wordprocessingml/2006/main" xmlns:w14="http://schemas.microsoft.com/office/word/2010/wordml" xmlns:wpg="http://schemas.microsoft.com/office/word/2010/wordprocessingGroup" xmlns:wpi="http://schemas.microsoft.com/office/word/2010/wordprocessingInk" xmlns:wne="http://schemas.microsoft.com/office/word/2006/wordml" xmlns:wps="http://schemas.microsoft.com/office/word/2010/wordprocessingShape" mc:Ignorable="w14 wp14">
   <w:body>
     <w:p>
-      <w:pPr>
-        <w:rPr>
-          <w:rFonts w:hint="eastAsia"/>
-        </w:rPr>
-      </w:pPr>
       <w:r>
         <w:rPr>
           <w:rFonts w:hint="eastAsia"/>
@@ -35,9 +30,6 @@
           <w:numId w:val="1"/>
         </w:numPr>
         <w:ind w:firstLineChars="0"/>
-        <w:rPr>
-          <w:rFonts w:hint="eastAsia"/>
-        </w:rPr>
       </w:pPr>
       <w:r>
         <w:rPr>
@@ -54,9 +46,6 @@
           <w:numId w:val="1"/>
         </w:numPr>
         <w:ind w:firstLineChars="0"/>
-        <w:rPr>
-          <w:rFonts w:hint="eastAsia"/>
-        </w:rPr>
       </w:pPr>
       <w:r>
         <w:rPr>
@@ -65,19 +54,8 @@
         <w:t>人。</w:t>
       </w:r>
     </w:p>
+    <w:p/>
     <w:p>
-      <w:pPr>
-        <w:rPr>
-          <w:rFonts w:hint="eastAsia"/>
-        </w:rPr>
-      </w:pPr>
-    </w:p>
-    <w:p>
-      <w:pPr>
-        <w:rPr>
-          <w:rFonts w:hint="eastAsia"/>
-        </w:rPr>
-      </w:pPr>
       <w:r>
         <w:rPr>
           <w:rFonts w:hint="eastAsia"/>
@@ -107,6 +85,12 @@
           <w:rFonts w:hint="eastAsia"/>
         </w:rPr>
         <w:t>”表</w:t>
+      </w:r>
+      <w:r>
+        <w:rPr>
+          <w:rFonts w:hint="eastAsia"/>
+        </w:rPr>
+        <w:t>:table_book_review</w:t>
       </w:r>
     </w:p>
     <w:tbl>
@@ -126,11 +110,6 @@
             <w:tcW w:w="2840" w:type="dxa"/>
           </w:tcPr>
           <w:p>
-            <w:pPr>
-              <w:rPr>
-                <w:rFonts w:hint="eastAsia"/>
-              </w:rPr>
-            </w:pPr>
             <w:r>
               <w:rPr>
                 <w:rFonts w:hint="eastAsia"/>
@@ -144,11 +123,6 @@
             <w:tcW w:w="2841" w:type="dxa"/>
           </w:tcPr>
           <w:p>
-            <w:pPr>
-              <w:rPr>
-                <w:rFonts w:hint="eastAsia"/>
-              </w:rPr>
-            </w:pPr>
             <w:r>
               <w:rPr>
                 <w:rFonts w:hint="eastAsia"/>
@@ -162,11 +136,6 @@
             <w:tcW w:w="2841" w:type="dxa"/>
           </w:tcPr>
           <w:p>
-            <w:pPr>
-              <w:rPr>
-                <w:rFonts w:hint="eastAsia"/>
-              </w:rPr>
-            </w:pPr>
             <w:r>
               <w:rPr>
                 <w:rFonts w:hint="eastAsia"/>
@@ -182,29 +151,16 @@
             <w:tcW w:w="2840" w:type="dxa"/>
           </w:tcPr>
           <w:p>
-            <w:pPr>
-              <w:rPr>
-                <w:rFonts w:hint="eastAsia"/>
-              </w:rPr>
-            </w:pPr>
-            <w:proofErr w:type="spellStart"/>
             <w:r>
               <w:t>person_id</w:t>
             </w:r>
-            <w:proofErr w:type="spellEnd"/>
-          </w:p>
-        </w:tc>
-        <w:tc>
-          <w:tcPr>
-            <w:tcW w:w="2841" w:type="dxa"/>
-          </w:tcPr>
-          <w:p>
-            <w:pPr>
-              <w:rPr>
-                <w:rFonts w:hint="eastAsia"/>
-              </w:rPr>
-            </w:pPr>
-            <w:proofErr w:type="spellStart"/>
+          </w:p>
+        </w:tc>
+        <w:tc>
+          <w:tcPr>
+            <w:tcW w:w="2841" w:type="dxa"/>
+          </w:tcPr>
+          <w:p>
             <w:r>
               <w:t>I</w:t>
             </w:r>
@@ -214,19 +170,19 @@
               </w:rPr>
               <w:t>nt</w:t>
             </w:r>
-            <w:proofErr w:type="spellEnd"/>
-          </w:p>
-        </w:tc>
-        <w:tc>
-          <w:tcPr>
-            <w:tcW w:w="2841" w:type="dxa"/>
-          </w:tcPr>
-          <w:p>
-            <w:pPr>
-              <w:rPr>
-                <w:rFonts w:hint="eastAsia"/>
-              </w:rPr>
-            </w:pPr>
+            <w:r>
+              <w:rPr>
+                <w:rFonts w:hint="eastAsia"/>
+              </w:rPr>
+              <w:t xml:space="preserve"> unsigned </w:t>
+            </w:r>
+          </w:p>
+        </w:tc>
+        <w:tc>
+          <w:tcPr>
+            <w:tcW w:w="2841" w:type="dxa"/>
+          </w:tcPr>
+          <w:p>
             <w:r>
               <w:rPr>
                 <w:rFonts w:hint="eastAsia"/>
@@ -239,60 +195,59 @@
               </w:rPr>
               <w:t>id</w:t>
             </w:r>
-          </w:p>
-        </w:tc>
-      </w:tr>
-      <w:tr>
-        <w:tc>
-          <w:tcPr>
-            <w:tcW w:w="2840" w:type="dxa"/>
-          </w:tcPr>
-          <w:p>
-            <w:pPr>
-              <w:rPr>
-                <w:rFonts w:hint="eastAsia"/>
-              </w:rPr>
-            </w:pPr>
-            <w:proofErr w:type="spellStart"/>
+            <w:r>
+              <w:rPr>
+                <w:rFonts w:hint="eastAsia"/>
+              </w:rPr>
+              <w:t>，</w:t>
+            </w:r>
+            <w:r>
+              <w:rPr>
+                <w:rFonts w:hint="eastAsia"/>
+              </w:rPr>
+              <w:t>primary key(personid, bookid)</w:t>
+            </w:r>
+          </w:p>
+        </w:tc>
+      </w:tr>
+      <w:tr>
+        <w:tc>
+          <w:tcPr>
+            <w:tcW w:w="2840" w:type="dxa"/>
+          </w:tcPr>
+          <w:p>
             <w:r>
               <w:rPr>
                 <w:rFonts w:hint="eastAsia"/>
               </w:rPr>
               <w:t>book_id</w:t>
             </w:r>
-            <w:proofErr w:type="spellEnd"/>
-          </w:p>
-        </w:tc>
-        <w:tc>
-          <w:tcPr>
-            <w:tcW w:w="2841" w:type="dxa"/>
-          </w:tcPr>
-          <w:p>
-            <w:pPr>
-              <w:rPr>
-                <w:rFonts w:hint="eastAsia"/>
-              </w:rPr>
-            </w:pPr>
-            <w:proofErr w:type="spellStart"/>
+          </w:p>
+        </w:tc>
+        <w:tc>
+          <w:tcPr>
+            <w:tcW w:w="2841" w:type="dxa"/>
+          </w:tcPr>
+          <w:p>
             <w:r>
               <w:rPr>
                 <w:rFonts w:hint="eastAsia"/>
               </w:rPr>
               <w:t>int</w:t>
             </w:r>
-            <w:proofErr w:type="spellEnd"/>
-          </w:p>
-        </w:tc>
-        <w:tc>
-          <w:tcPr>
-            <w:tcW w:w="2841" w:type="dxa"/>
-          </w:tcPr>
-          <w:p>
-            <w:pPr>
-              <w:rPr>
-                <w:rFonts w:hint="eastAsia"/>
-              </w:rPr>
-            </w:pPr>
+            <w:r>
+              <w:rPr>
+                <w:rFonts w:hint="eastAsia"/>
+              </w:rPr>
+              <w:t xml:space="preserve"> unsigned</w:t>
+            </w:r>
+          </w:p>
+        </w:tc>
+        <w:tc>
+          <w:tcPr>
+            <w:tcW w:w="2841" w:type="dxa"/>
+          </w:tcPr>
+          <w:p>
             <w:r>
               <w:rPr>
                 <w:rFonts w:hint="eastAsia"/>
@@ -314,48 +269,29 @@
             <w:tcW w:w="2840" w:type="dxa"/>
           </w:tcPr>
           <w:p>
-            <w:pPr>
-              <w:rPr>
-                <w:rFonts w:hint="eastAsia"/>
-              </w:rPr>
-            </w:pPr>
-            <w:proofErr w:type="spellStart"/>
             <w:r>
               <w:t>last_review</w:t>
             </w:r>
-            <w:proofErr w:type="spellEnd"/>
-          </w:p>
-        </w:tc>
-        <w:tc>
-          <w:tcPr>
-            <w:tcW w:w="2841" w:type="dxa"/>
-          </w:tcPr>
-          <w:p>
-            <w:pPr>
-              <w:rPr>
-                <w:rFonts w:hint="eastAsia"/>
-              </w:rPr>
-            </w:pPr>
-            <w:proofErr w:type="spellStart"/>
+          </w:p>
+        </w:tc>
+        <w:tc>
+          <w:tcPr>
+            <w:tcW w:w="2841" w:type="dxa"/>
+          </w:tcPr>
+          <w:p>
             <w:r>
               <w:rPr>
                 <w:rFonts w:hint="eastAsia"/>
               </w:rPr>
               <w:t>int</w:t>
             </w:r>
-            <w:proofErr w:type="spellEnd"/>
-          </w:p>
-        </w:tc>
-        <w:tc>
-          <w:tcPr>
-            <w:tcW w:w="2841" w:type="dxa"/>
-          </w:tcPr>
-          <w:p>
-            <w:pPr>
-              <w:rPr>
-                <w:rFonts w:hint="eastAsia"/>
-              </w:rPr>
-            </w:pPr>
+          </w:p>
+        </w:tc>
+        <w:tc>
+          <w:tcPr>
+            <w:tcW w:w="2841" w:type="dxa"/>
+          </w:tcPr>
+          <w:p>
             <w:r>
               <w:rPr>
                 <w:rFonts w:hint="eastAsia"/>
@@ -371,48 +307,29 @@
             <w:tcW w:w="2840" w:type="dxa"/>
           </w:tcPr>
           <w:p>
-            <w:pPr>
-              <w:rPr>
-                <w:rFonts w:hint="eastAsia"/>
-              </w:rPr>
-            </w:pPr>
-            <w:proofErr w:type="spellStart"/>
             <w:r>
               <w:t>times_reviewed</w:t>
             </w:r>
-            <w:proofErr w:type="spellEnd"/>
-          </w:p>
-        </w:tc>
-        <w:tc>
-          <w:tcPr>
-            <w:tcW w:w="2841" w:type="dxa"/>
-          </w:tcPr>
-          <w:p>
-            <w:pPr>
-              <w:rPr>
-                <w:rFonts w:hint="eastAsia"/>
-              </w:rPr>
-            </w:pPr>
-            <w:proofErr w:type="spellStart"/>
+          </w:p>
+        </w:tc>
+        <w:tc>
+          <w:tcPr>
+            <w:tcW w:w="2841" w:type="dxa"/>
+          </w:tcPr>
+          <w:p>
             <w:r>
               <w:rPr>
                 <w:rFonts w:hint="eastAsia"/>
               </w:rPr>
               <w:t>int</w:t>
             </w:r>
-            <w:proofErr w:type="spellEnd"/>
-          </w:p>
-        </w:tc>
-        <w:tc>
-          <w:tcPr>
-            <w:tcW w:w="2841" w:type="dxa"/>
-          </w:tcPr>
-          <w:p>
-            <w:pPr>
-              <w:rPr>
-                <w:rFonts w:hint="eastAsia"/>
-              </w:rPr>
-            </w:pPr>
+          </w:p>
+        </w:tc>
+        <w:tc>
+          <w:tcPr>
+            <w:tcW w:w="2841" w:type="dxa"/>
+          </w:tcPr>
+          <w:p>
             <w:r>
               <w:rPr>
                 <w:rFonts w:hint="eastAsia"/>
@@ -428,48 +345,29 @@
             <w:tcW w:w="2840" w:type="dxa"/>
           </w:tcPr>
           <w:p>
-            <w:pPr>
-              <w:rPr>
-                <w:rFonts w:hint="eastAsia"/>
-              </w:rPr>
-            </w:pPr>
-            <w:proofErr w:type="spellStart"/>
             <w:r>
               <w:t>left_days_next_review</w:t>
             </w:r>
-            <w:proofErr w:type="spellEnd"/>
-          </w:p>
-        </w:tc>
-        <w:tc>
-          <w:tcPr>
-            <w:tcW w:w="2841" w:type="dxa"/>
-          </w:tcPr>
-          <w:p>
-            <w:pPr>
-              <w:rPr>
-                <w:rFonts w:hint="eastAsia"/>
-              </w:rPr>
-            </w:pPr>
-            <w:proofErr w:type="spellStart"/>
+          </w:p>
+        </w:tc>
+        <w:tc>
+          <w:tcPr>
+            <w:tcW w:w="2841" w:type="dxa"/>
+          </w:tcPr>
+          <w:p>
             <w:r>
               <w:rPr>
                 <w:rFonts w:hint="eastAsia"/>
               </w:rPr>
               <w:t>int</w:t>
             </w:r>
-            <w:proofErr w:type="spellEnd"/>
-          </w:p>
-        </w:tc>
-        <w:tc>
-          <w:tcPr>
-            <w:tcW w:w="2841" w:type="dxa"/>
-          </w:tcPr>
-          <w:p>
-            <w:pPr>
-              <w:rPr>
-                <w:rFonts w:hint="eastAsia"/>
-              </w:rPr>
-            </w:pPr>
+          </w:p>
+        </w:tc>
+        <w:tc>
+          <w:tcPr>
+            <w:tcW w:w="2841" w:type="dxa"/>
+          </w:tcPr>
+          <w:p>
             <w:r>
               <w:rPr>
                 <w:rFonts w:hint="eastAsia"/>
@@ -485,11 +383,6 @@
             <w:tcW w:w="2840" w:type="dxa"/>
           </w:tcPr>
           <w:p>
-            <w:pPr>
-              <w:rPr>
-                <w:rFonts w:hint="eastAsia"/>
-              </w:rPr>
-            </w:pPr>
             <w:r>
               <w:t>note</w:t>
             </w:r>
@@ -500,11 +393,6 @@
             <w:tcW w:w="2841" w:type="dxa"/>
           </w:tcPr>
           <w:p>
-            <w:pPr>
-              <w:rPr>
-                <w:rFonts w:hint="eastAsia"/>
-              </w:rPr>
-            </w:pPr>
             <w:r>
               <w:rPr>
                 <w:rFonts w:hint="eastAsia"/>
@@ -518,11 +406,6 @@
             <w:tcW w:w="2841" w:type="dxa"/>
           </w:tcPr>
           <w:p>
-            <w:pPr>
-              <w:rPr>
-                <w:rFonts w:hint="eastAsia"/>
-              </w:rPr>
-            </w:pPr>
             <w:r>
               <w:rPr>
                 <w:rFonts w:hint="eastAsia"/>
@@ -548,11 +431,6 @@
             <w:tcW w:w="2841" w:type="dxa"/>
           </w:tcPr>
           <w:p>
-            <w:pPr>
-              <w:rPr>
-                <w:rFonts w:hint="eastAsia"/>
-              </w:rPr>
-            </w:pPr>
             <w:r>
               <w:rPr>
                 <w:rFonts w:hint="eastAsia"/>
@@ -566,11 +444,6 @@
             <w:tcW w:w="2841" w:type="dxa"/>
           </w:tcPr>
           <w:p>
-            <w:pPr>
-              <w:rPr>
-                <w:rFonts w:hint="eastAsia"/>
-              </w:rPr>
-            </w:pPr>
             <w:r>
               <w:rPr>
                 <w:rFonts w:hint="eastAsia"/>
@@ -614,11 +487,6 @@
             <w:tcW w:w="2841" w:type="dxa"/>
           </w:tcPr>
           <w:p>
-            <w:pPr>
-              <w:rPr>
-                <w:rFonts w:hint="eastAsia"/>
-              </w:rPr>
-            </w:pPr>
             <w:r>
               <w:rPr>
                 <w:rFonts w:hint="eastAsia"/>
@@ -632,11 +500,6 @@
             <w:tcW w:w="2841" w:type="dxa"/>
           </w:tcPr>
           <w:p>
-            <w:pPr>
-              <w:rPr>
-                <w:rFonts w:hint="eastAsia"/>
-              </w:rPr>
-            </w:pPr>
             <w:r>
               <w:rPr>
                 <w:rFonts w:hint="eastAsia"/>
@@ -680,11 +543,6 @@
             <w:tcW w:w="2841" w:type="dxa"/>
           </w:tcPr>
           <w:p>
-            <w:pPr>
-              <w:rPr>
-                <w:rFonts w:hint="eastAsia"/>
-              </w:rPr>
-            </w:pPr>
             <w:r>
               <w:rPr>
                 <w:rFonts w:hint="eastAsia"/>
@@ -698,11 +556,6 @@
             <w:tcW w:w="2841" w:type="dxa"/>
           </w:tcPr>
           <w:p>
-            <w:pPr>
-              <w:rPr>
-                <w:rFonts w:hint="eastAsia"/>
-              </w:rPr>
-            </w:pPr>
             <w:r>
               <w:rPr>
                 <w:rFonts w:hint="eastAsia"/>
@@ -746,11 +599,6 @@
             <w:tcW w:w="2841" w:type="dxa"/>
           </w:tcPr>
           <w:p>
-            <w:pPr>
-              <w:rPr>
-                <w:rFonts w:hint="eastAsia"/>
-              </w:rPr>
-            </w:pPr>
             <w:r>
               <w:rPr>
                 <w:rFonts w:hint="eastAsia"/>
@@ -764,11 +612,6 @@
             <w:tcW w:w="2841" w:type="dxa"/>
           </w:tcPr>
           <w:p>
-            <w:pPr>
-              <w:rPr>
-                <w:rFonts w:hint="eastAsia"/>
-              </w:rPr>
-            </w:pPr>
             <w:r>
               <w:rPr>
                 <w:rFonts w:hint="eastAsia"/>
@@ -812,11 +655,6 @@
             <w:tcW w:w="2841" w:type="dxa"/>
           </w:tcPr>
           <w:p>
-            <w:pPr>
-              <w:rPr>
-                <w:rFonts w:hint="eastAsia"/>
-              </w:rPr>
-            </w:pPr>
             <w:r>
               <w:rPr>
                 <w:rFonts w:hint="eastAsia"/>
@@ -830,11 +668,6 @@
             <w:tcW w:w="2841" w:type="dxa"/>
           </w:tcPr>
           <w:p>
-            <w:pPr>
-              <w:rPr>
-                <w:rFonts w:hint="eastAsia"/>
-              </w:rPr>
-            </w:pPr>
             <w:r>
               <w:rPr>
                 <w:rFonts w:hint="eastAsia"/>
@@ -846,12 +679,1509 @@
                 <w:rFonts w:hint="eastAsia"/>
               </w:rPr>
               <w:t>5</w:t>
+            </w:r>
+          </w:p>
+        </w:tc>
+      </w:tr>
+      <w:tr>
+        <w:tc>
+          <w:tcPr>
+            <w:tcW w:w="2840" w:type="dxa"/>
+          </w:tcPr>
+          <w:p>
+            <w:pPr>
+              <w:rPr>
+                <w:rFonts w:hint="eastAsia"/>
+              </w:rPr>
+            </w:pPr>
+            <w:r>
+              <w:rPr>
+                <w:rFonts w:hint="eastAsia"/>
+              </w:rPr>
+              <w:t>version</w:t>
+            </w:r>
+          </w:p>
+        </w:tc>
+        <w:tc>
+          <w:tcPr>
+            <w:tcW w:w="2841" w:type="dxa"/>
+          </w:tcPr>
+          <w:p>
+            <w:pPr>
+              <w:rPr>
+                <w:rFonts w:hint="eastAsia"/>
+              </w:rPr>
+            </w:pPr>
+            <w:r>
+              <w:rPr>
+                <w:rFonts w:hint="eastAsia"/>
+              </w:rPr>
+              <w:t>int</w:t>
+            </w:r>
+          </w:p>
+        </w:tc>
+        <w:tc>
+          <w:tcPr>
+            <w:tcW w:w="2841" w:type="dxa"/>
+          </w:tcPr>
+          <w:p>
+            <w:pPr>
+              <w:rPr>
+                <w:rFonts w:hint="eastAsia"/>
+              </w:rPr>
+            </w:pPr>
+            <w:r>
+              <w:rPr>
+                <w:rFonts w:hint="eastAsia"/>
+              </w:rPr>
+              <w:t>版本号，不一样代表的</w:t>
+            </w:r>
+            <w:r>
+              <w:rPr>
+                <w:rFonts w:hint="eastAsia"/>
+              </w:rPr>
+              <w:t>reserv</w:t>
+            </w:r>
+            <w:r>
+              <w:rPr>
+                <w:rFonts w:hint="eastAsia"/>
+              </w:rPr>
+              <w:t>字段的值不同，为以后新特性做准备</w:t>
             </w:r>
           </w:p>
         </w:tc>
       </w:tr>
     </w:tbl>
     <w:p>
+      <w:pPr>
+        <w:rPr>
+          <w:rFonts w:hint="eastAsia"/>
+        </w:rPr>
+      </w:pPr>
+    </w:p>
+    <w:p>
+      <w:pPr>
+        <w:rPr>
+          <w:rFonts w:hint="eastAsia"/>
+        </w:rPr>
+      </w:pPr>
+      <w:r>
+        <w:rPr>
+          <w:rFonts w:hint="eastAsia"/>
+        </w:rPr>
+        <w:t>“书”表</w:t>
+      </w:r>
+      <w:r>
+        <w:rPr>
+          <w:rFonts w:hint="eastAsia"/>
+        </w:rPr>
+        <w:t>:table_book</w:t>
+      </w:r>
+    </w:p>
+    <w:tbl>
+      <w:tblPr>
+        <w:tblStyle w:val="a6"/>
+        <w:tblW w:w="0" w:type="auto"/>
+        <w:tblLook w:val="04A0" w:firstRow="1" w:lastRow="0" w:firstColumn="1" w:lastColumn="0" w:noHBand="0" w:noVBand="1"/>
+      </w:tblPr>
+      <w:tblGrid>
+        <w:gridCol w:w="2840"/>
+        <w:gridCol w:w="2841"/>
+        <w:gridCol w:w="2841"/>
+      </w:tblGrid>
+      <w:tr>
+        <w:tc>
+          <w:tcPr>
+            <w:tcW w:w="2840" w:type="dxa"/>
+          </w:tcPr>
+          <w:p>
+            <w:pPr>
+              <w:rPr>
+                <w:rFonts w:hint="eastAsia"/>
+              </w:rPr>
+            </w:pPr>
+            <w:r>
+              <w:rPr>
+                <w:rFonts w:hint="eastAsia"/>
+              </w:rPr>
+              <w:t>列表</w:t>
+            </w:r>
+          </w:p>
+        </w:tc>
+        <w:tc>
+          <w:tcPr>
+            <w:tcW w:w="2841" w:type="dxa"/>
+          </w:tcPr>
+          <w:p>
+            <w:pPr>
+              <w:rPr>
+                <w:rFonts w:hint="eastAsia"/>
+              </w:rPr>
+            </w:pPr>
+            <w:r>
+              <w:rPr>
+                <w:rFonts w:hint="eastAsia"/>
+              </w:rPr>
+              <w:t>类型</w:t>
+            </w:r>
+          </w:p>
+        </w:tc>
+        <w:tc>
+          <w:tcPr>
+            <w:tcW w:w="2841" w:type="dxa"/>
+          </w:tcPr>
+          <w:p>
+            <w:pPr>
+              <w:rPr>
+                <w:rFonts w:hint="eastAsia"/>
+              </w:rPr>
+            </w:pPr>
+            <w:r>
+              <w:rPr>
+                <w:rFonts w:hint="eastAsia"/>
+              </w:rPr>
+              <w:t>备注</w:t>
+            </w:r>
+          </w:p>
+        </w:tc>
+      </w:tr>
+      <w:tr>
+        <w:tc>
+          <w:tcPr>
+            <w:tcW w:w="2840" w:type="dxa"/>
+          </w:tcPr>
+          <w:p>
+            <w:pPr>
+              <w:rPr>
+                <w:rFonts w:hint="eastAsia"/>
+              </w:rPr>
+            </w:pPr>
+            <w:r>
+              <w:t>book_id</w:t>
+            </w:r>
+          </w:p>
+        </w:tc>
+        <w:tc>
+          <w:tcPr>
+            <w:tcW w:w="2841" w:type="dxa"/>
+          </w:tcPr>
+          <w:p>
+            <w:pPr>
+              <w:rPr>
+                <w:rFonts w:hint="eastAsia"/>
+              </w:rPr>
+            </w:pPr>
+            <w:r>
+              <w:t>I</w:t>
+            </w:r>
+            <w:r>
+              <w:rPr>
+                <w:rFonts w:hint="eastAsia"/>
+              </w:rPr>
+              <w:t xml:space="preserve">nt </w:t>
+            </w:r>
+            <w:r>
+              <w:rPr>
+                <w:rFonts w:hint="eastAsia"/>
+              </w:rPr>
+              <w:t>unsigned</w:t>
+            </w:r>
+          </w:p>
+        </w:tc>
+        <w:tc>
+          <w:tcPr>
+            <w:tcW w:w="2841" w:type="dxa"/>
+          </w:tcPr>
+          <w:p>
+            <w:pPr>
+              <w:rPr>
+                <w:rFonts w:hint="eastAsia"/>
+              </w:rPr>
+            </w:pPr>
+            <w:r>
+              <w:rPr>
+                <w:rFonts w:hint="eastAsia"/>
+              </w:rPr>
+              <w:t>书</w:t>
+            </w:r>
+            <w:r>
+              <w:rPr>
+                <w:rFonts w:hint="eastAsia"/>
+              </w:rPr>
+              <w:t>id</w:t>
+            </w:r>
+            <w:r>
+              <w:rPr>
+                <w:rFonts w:hint="eastAsia"/>
+              </w:rPr>
+              <w:t>，</w:t>
+            </w:r>
+            <w:r>
+              <w:rPr>
+                <w:rFonts w:hint="eastAsia"/>
+              </w:rPr>
+              <w:t>primary key</w:t>
+            </w:r>
+            <w:r>
+              <w:rPr>
+                <w:rFonts w:hint="eastAsia"/>
+              </w:rPr>
+              <w:t xml:space="preserve"> </w:t>
+            </w:r>
+            <w:r>
+              <w:t>auto_increment</w:t>
+            </w:r>
+          </w:p>
+        </w:tc>
+      </w:tr>
+      <w:tr>
+        <w:tc>
+          <w:tcPr>
+            <w:tcW w:w="2840" w:type="dxa"/>
+          </w:tcPr>
+          <w:p>
+            <w:pPr>
+              <w:rPr>
+                <w:rFonts w:hint="eastAsia"/>
+              </w:rPr>
+            </w:pPr>
+            <w:r>
+              <w:rPr>
+                <w:rFonts w:hint="eastAsia"/>
+              </w:rPr>
+              <w:t>b</w:t>
+            </w:r>
+            <w:r>
+              <w:rPr>
+                <w:rFonts w:hint="eastAsia"/>
+              </w:rPr>
+              <w:t>ook_name</w:t>
+            </w:r>
+          </w:p>
+        </w:tc>
+        <w:tc>
+          <w:tcPr>
+            <w:tcW w:w="2841" w:type="dxa"/>
+          </w:tcPr>
+          <w:p>
+            <w:pPr>
+              <w:rPr>
+                <w:rFonts w:hint="eastAsia"/>
+              </w:rPr>
+            </w:pPr>
+            <w:r>
+              <w:rPr>
+                <w:rFonts w:hint="eastAsia"/>
+              </w:rPr>
+              <w:t>varchar(50)</w:t>
+            </w:r>
+          </w:p>
+        </w:tc>
+        <w:tc>
+          <w:tcPr>
+            <w:tcW w:w="2841" w:type="dxa"/>
+          </w:tcPr>
+          <w:p>
+            <w:pPr>
+              <w:rPr>
+                <w:rFonts w:hint="eastAsia"/>
+              </w:rPr>
+            </w:pPr>
+            <w:r>
+              <w:rPr>
+                <w:rFonts w:hint="eastAsia"/>
+              </w:rPr>
+              <w:t>书名，</w:t>
+            </w:r>
+            <w:r>
+              <w:rPr>
+                <w:rFonts w:hint="eastAsia"/>
+              </w:rPr>
+              <w:t>not null</w:t>
+            </w:r>
+          </w:p>
+        </w:tc>
+      </w:tr>
+      <w:tr>
+        <w:tc>
+          <w:tcPr>
+            <w:tcW w:w="2840" w:type="dxa"/>
+          </w:tcPr>
+          <w:p>
+            <w:pPr>
+              <w:rPr>
+                <w:rFonts w:hint="eastAsia"/>
+              </w:rPr>
+            </w:pPr>
+            <w:r>
+              <w:t>book</w:t>
+            </w:r>
+            <w:r>
+              <w:rPr>
+                <w:rFonts w:hint="eastAsia"/>
+              </w:rPr>
+              <w:t>_desc</w:t>
+            </w:r>
+          </w:p>
+        </w:tc>
+        <w:tc>
+          <w:tcPr>
+            <w:tcW w:w="2841" w:type="dxa"/>
+          </w:tcPr>
+          <w:p>
+            <w:pPr>
+              <w:rPr>
+                <w:rFonts w:hint="eastAsia"/>
+              </w:rPr>
+            </w:pPr>
+            <w:r>
+              <w:rPr>
+                <w:rFonts w:hint="eastAsia"/>
+              </w:rPr>
+              <w:t>varchar(1</w:t>
+            </w:r>
+            <w:r>
+              <w:rPr>
+                <w:rFonts w:hint="eastAsia"/>
+              </w:rPr>
+              <w:t>00)</w:t>
+            </w:r>
+          </w:p>
+        </w:tc>
+        <w:tc>
+          <w:tcPr>
+            <w:tcW w:w="2841" w:type="dxa"/>
+          </w:tcPr>
+          <w:p>
+            <w:pPr>
+              <w:rPr>
+                <w:rFonts w:hint="eastAsia"/>
+              </w:rPr>
+            </w:pPr>
+            <w:r>
+              <w:rPr>
+                <w:rFonts w:hint="eastAsia"/>
+              </w:rPr>
+              <w:t>书描述</w:t>
+            </w:r>
+          </w:p>
+        </w:tc>
+      </w:tr>
+      <w:tr>
+        <w:tc>
+          <w:tcPr>
+            <w:tcW w:w="2840" w:type="dxa"/>
+          </w:tcPr>
+          <w:p>
+            <w:pPr>
+              <w:rPr>
+                <w:rFonts w:hint="eastAsia"/>
+              </w:rPr>
+            </w:pPr>
+            <w:r>
+              <w:rPr>
+                <w:rFonts w:hint="eastAsia"/>
+              </w:rPr>
+              <w:t>detail</w:t>
+            </w:r>
+          </w:p>
+        </w:tc>
+        <w:tc>
+          <w:tcPr>
+            <w:tcW w:w="2841" w:type="dxa"/>
+          </w:tcPr>
+          <w:p>
+            <w:pPr>
+              <w:rPr>
+                <w:rFonts w:hint="eastAsia"/>
+              </w:rPr>
+            </w:pPr>
+            <w:r>
+              <w:rPr>
+                <w:rFonts w:hint="eastAsia"/>
+              </w:rPr>
+              <w:t>text</w:t>
+            </w:r>
+          </w:p>
+        </w:tc>
+        <w:tc>
+          <w:tcPr>
+            <w:tcW w:w="2841" w:type="dxa"/>
+          </w:tcPr>
+          <w:p>
+            <w:pPr>
+              <w:rPr>
+                <w:rFonts w:hint="eastAsia"/>
+              </w:rPr>
+            </w:pPr>
+            <w:r>
+              <w:rPr>
+                <w:rFonts w:hint="eastAsia"/>
+              </w:rPr>
+              <w:t>详情</w:t>
+            </w:r>
+          </w:p>
+        </w:tc>
+      </w:tr>
+      <w:tr>
+        <w:tc>
+          <w:tcPr>
+            <w:tcW w:w="2840" w:type="dxa"/>
+          </w:tcPr>
+          <w:p>
+            <w:pPr>
+              <w:rPr>
+                <w:rFonts w:hint="eastAsia"/>
+              </w:rPr>
+            </w:pPr>
+            <w:r>
+              <w:rPr>
+                <w:rFonts w:hint="eastAsia"/>
+              </w:rPr>
+              <w:t>author</w:t>
+            </w:r>
+          </w:p>
+        </w:tc>
+        <w:tc>
+          <w:tcPr>
+            <w:tcW w:w="2841" w:type="dxa"/>
+          </w:tcPr>
+          <w:p>
+            <w:pPr>
+              <w:rPr>
+                <w:rFonts w:hint="eastAsia"/>
+              </w:rPr>
+            </w:pPr>
+            <w:r>
+              <w:rPr>
+                <w:rFonts w:hint="eastAsia"/>
+              </w:rPr>
+              <w:t>varchar(100)</w:t>
+            </w:r>
+          </w:p>
+        </w:tc>
+        <w:tc>
+          <w:tcPr>
+            <w:tcW w:w="2841" w:type="dxa"/>
+          </w:tcPr>
+          <w:p>
+            <w:pPr>
+              <w:rPr>
+                <w:rFonts w:hint="eastAsia"/>
+              </w:rPr>
+            </w:pPr>
+            <w:r>
+              <w:rPr>
+                <w:rFonts w:hint="eastAsia"/>
+              </w:rPr>
+              <w:t>作者</w:t>
+            </w:r>
+          </w:p>
+        </w:tc>
+      </w:tr>
+      <w:tr>
+        <w:tc>
+          <w:tcPr>
+            <w:tcW w:w="2840" w:type="dxa"/>
+          </w:tcPr>
+          <w:p>
+            <w:pPr>
+              <w:rPr>
+                <w:rFonts w:hint="eastAsia"/>
+              </w:rPr>
+            </w:pPr>
+            <w:r>
+              <w:rPr>
+                <w:rFonts w:hint="eastAsia"/>
+              </w:rPr>
+              <w:t>pic_url</w:t>
+            </w:r>
+          </w:p>
+        </w:tc>
+        <w:tc>
+          <w:tcPr>
+            <w:tcW w:w="2841" w:type="dxa"/>
+          </w:tcPr>
+          <w:p>
+            <w:pPr>
+              <w:rPr>
+                <w:rFonts w:hint="eastAsia"/>
+              </w:rPr>
+            </w:pPr>
+            <w:r>
+              <w:rPr>
+                <w:rFonts w:hint="eastAsia"/>
+              </w:rPr>
+              <w:t>varchar(200)</w:t>
+            </w:r>
+          </w:p>
+        </w:tc>
+        <w:tc>
+          <w:tcPr>
+            <w:tcW w:w="2841" w:type="dxa"/>
+          </w:tcPr>
+          <w:p>
+            <w:pPr>
+              <w:rPr>
+                <w:rFonts w:hint="eastAsia"/>
+              </w:rPr>
+            </w:pPr>
+            <w:r>
+              <w:rPr>
+                <w:rFonts w:hint="eastAsia"/>
+              </w:rPr>
+              <w:t>书的照片</w:t>
+            </w:r>
+            <w:r>
+              <w:rPr>
+                <w:rFonts w:hint="eastAsia"/>
+              </w:rPr>
+              <w:t>url</w:t>
+            </w:r>
+          </w:p>
+        </w:tc>
+      </w:tr>
+      <w:tr>
+        <w:tc>
+          <w:tcPr>
+            <w:tcW w:w="2840" w:type="dxa"/>
+          </w:tcPr>
+          <w:p>
+            <w:pPr>
+              <w:rPr>
+                <w:rFonts w:hint="eastAsia"/>
+              </w:rPr>
+            </w:pPr>
+            <w:r>
+              <w:rPr>
+                <w:rFonts w:hint="eastAsia"/>
+              </w:rPr>
+              <w:t>video_url</w:t>
+            </w:r>
+          </w:p>
+        </w:tc>
+        <w:tc>
+          <w:tcPr>
+            <w:tcW w:w="2841" w:type="dxa"/>
+          </w:tcPr>
+          <w:p>
+            <w:pPr>
+              <w:rPr>
+                <w:rFonts w:hint="eastAsia"/>
+              </w:rPr>
+            </w:pPr>
+            <w:r>
+              <w:rPr>
+                <w:rFonts w:hint="eastAsia"/>
+              </w:rPr>
+              <w:t>varchar(200)</w:t>
+            </w:r>
+          </w:p>
+        </w:tc>
+        <w:tc>
+          <w:tcPr>
+            <w:tcW w:w="2841" w:type="dxa"/>
+          </w:tcPr>
+          <w:p>
+            <w:pPr>
+              <w:rPr>
+                <w:rFonts w:hint="eastAsia"/>
+              </w:rPr>
+            </w:pPr>
+            <w:r>
+              <w:rPr>
+                <w:rFonts w:hint="eastAsia"/>
+              </w:rPr>
+              <w:t>书的视频</w:t>
+            </w:r>
+            <w:r>
+              <w:rPr>
+                <w:rFonts w:hint="eastAsia"/>
+              </w:rPr>
+              <w:t>url</w:t>
+            </w:r>
+          </w:p>
+        </w:tc>
+      </w:tr>
+      <w:tr>
+        <w:tc>
+          <w:tcPr>
+            <w:tcW w:w="2840" w:type="dxa"/>
+          </w:tcPr>
+          <w:p>
+            <w:r>
+              <w:t>reserv1</w:t>
+            </w:r>
+          </w:p>
+        </w:tc>
+        <w:tc>
+          <w:tcPr>
+            <w:tcW w:w="2841" w:type="dxa"/>
+          </w:tcPr>
+          <w:p>
+            <w:r>
+              <w:rPr>
+                <w:rFonts w:hint="eastAsia"/>
+              </w:rPr>
+              <w:t>blob</w:t>
+            </w:r>
+          </w:p>
+        </w:tc>
+        <w:tc>
+          <w:tcPr>
+            <w:tcW w:w="2841" w:type="dxa"/>
+          </w:tcPr>
+          <w:p>
+            <w:r>
+              <w:rPr>
+                <w:rFonts w:hint="eastAsia"/>
+              </w:rPr>
+              <w:t>保留字段</w:t>
+            </w:r>
+            <w:r>
+              <w:rPr>
+                <w:rFonts w:hint="eastAsia"/>
+              </w:rPr>
+              <w:t>1</w:t>
+            </w:r>
+          </w:p>
+        </w:tc>
+      </w:tr>
+      <w:tr>
+        <w:tc>
+          <w:tcPr>
+            <w:tcW w:w="2840" w:type="dxa"/>
+          </w:tcPr>
+          <w:p>
+            <w:r>
+              <w:rPr>
+                <w:rFonts w:hint="eastAsia"/>
+              </w:rPr>
+              <w:t>r</w:t>
+            </w:r>
+            <w:r>
+              <w:t>eserv</w:t>
+            </w:r>
+            <w:r>
+              <w:rPr>
+                <w:rFonts w:hint="eastAsia"/>
+              </w:rPr>
+              <w:t>2</w:t>
+            </w:r>
+          </w:p>
+        </w:tc>
+        <w:tc>
+          <w:tcPr>
+            <w:tcW w:w="2841" w:type="dxa"/>
+          </w:tcPr>
+          <w:p>
+            <w:r>
+              <w:rPr>
+                <w:rFonts w:hint="eastAsia"/>
+              </w:rPr>
+              <w:t>blob</w:t>
+            </w:r>
+          </w:p>
+        </w:tc>
+        <w:tc>
+          <w:tcPr>
+            <w:tcW w:w="2841" w:type="dxa"/>
+          </w:tcPr>
+          <w:p>
+            <w:r>
+              <w:rPr>
+                <w:rFonts w:hint="eastAsia"/>
+              </w:rPr>
+              <w:t>保留字段</w:t>
+            </w:r>
+            <w:r>
+              <w:rPr>
+                <w:rFonts w:hint="eastAsia"/>
+              </w:rPr>
+              <w:t>2</w:t>
+            </w:r>
+          </w:p>
+        </w:tc>
+      </w:tr>
+      <w:tr>
+        <w:tc>
+          <w:tcPr>
+            <w:tcW w:w="2840" w:type="dxa"/>
+          </w:tcPr>
+          <w:p>
+            <w:r>
+              <w:rPr>
+                <w:rFonts w:hint="eastAsia"/>
+              </w:rPr>
+              <w:t>r</w:t>
+            </w:r>
+            <w:r>
+              <w:t>eserv</w:t>
+            </w:r>
+            <w:r>
+              <w:rPr>
+                <w:rFonts w:hint="eastAsia"/>
+              </w:rPr>
+              <w:t>3</w:t>
+            </w:r>
+          </w:p>
+        </w:tc>
+        <w:tc>
+          <w:tcPr>
+            <w:tcW w:w="2841" w:type="dxa"/>
+          </w:tcPr>
+          <w:p>
+            <w:r>
+              <w:rPr>
+                <w:rFonts w:hint="eastAsia"/>
+              </w:rPr>
+              <w:t>blob</w:t>
+            </w:r>
+          </w:p>
+        </w:tc>
+        <w:tc>
+          <w:tcPr>
+            <w:tcW w:w="2841" w:type="dxa"/>
+          </w:tcPr>
+          <w:p>
+            <w:r>
+              <w:rPr>
+                <w:rFonts w:hint="eastAsia"/>
+              </w:rPr>
+              <w:t>保留字段</w:t>
+            </w:r>
+            <w:r>
+              <w:rPr>
+                <w:rFonts w:hint="eastAsia"/>
+              </w:rPr>
+              <w:t>3</w:t>
+            </w:r>
+          </w:p>
+        </w:tc>
+      </w:tr>
+      <w:tr>
+        <w:tc>
+          <w:tcPr>
+            <w:tcW w:w="2840" w:type="dxa"/>
+          </w:tcPr>
+          <w:p>
+            <w:r>
+              <w:rPr>
+                <w:rFonts w:hint="eastAsia"/>
+              </w:rPr>
+              <w:t>r</w:t>
+            </w:r>
+            <w:r>
+              <w:t>eserv</w:t>
+            </w:r>
+            <w:r>
+              <w:rPr>
+                <w:rFonts w:hint="eastAsia"/>
+              </w:rPr>
+              <w:t>4</w:t>
+            </w:r>
+          </w:p>
+        </w:tc>
+        <w:tc>
+          <w:tcPr>
+            <w:tcW w:w="2841" w:type="dxa"/>
+          </w:tcPr>
+          <w:p>
+            <w:r>
+              <w:rPr>
+                <w:rFonts w:hint="eastAsia"/>
+              </w:rPr>
+              <w:t>blob</w:t>
+            </w:r>
+          </w:p>
+        </w:tc>
+        <w:tc>
+          <w:tcPr>
+            <w:tcW w:w="2841" w:type="dxa"/>
+          </w:tcPr>
+          <w:p>
+            <w:r>
+              <w:rPr>
+                <w:rFonts w:hint="eastAsia"/>
+              </w:rPr>
+              <w:t>保留字段</w:t>
+            </w:r>
+            <w:r>
+              <w:rPr>
+                <w:rFonts w:hint="eastAsia"/>
+              </w:rPr>
+              <w:t>4</w:t>
+            </w:r>
+          </w:p>
+        </w:tc>
+      </w:tr>
+      <w:tr>
+        <w:tc>
+          <w:tcPr>
+            <w:tcW w:w="2840" w:type="dxa"/>
+          </w:tcPr>
+          <w:p>
+            <w:r>
+              <w:rPr>
+                <w:rFonts w:hint="eastAsia"/>
+              </w:rPr>
+              <w:t>r</w:t>
+            </w:r>
+            <w:r>
+              <w:t>eserv</w:t>
+            </w:r>
+            <w:r>
+              <w:rPr>
+                <w:rFonts w:hint="eastAsia"/>
+              </w:rPr>
+              <w:t>5</w:t>
+            </w:r>
+          </w:p>
+        </w:tc>
+        <w:tc>
+          <w:tcPr>
+            <w:tcW w:w="2841" w:type="dxa"/>
+          </w:tcPr>
+          <w:p>
+            <w:r>
+              <w:rPr>
+                <w:rFonts w:hint="eastAsia"/>
+              </w:rPr>
+              <w:t>blob</w:t>
+            </w:r>
+          </w:p>
+        </w:tc>
+        <w:tc>
+          <w:tcPr>
+            <w:tcW w:w="2841" w:type="dxa"/>
+          </w:tcPr>
+          <w:p>
+            <w:r>
+              <w:rPr>
+                <w:rFonts w:hint="eastAsia"/>
+              </w:rPr>
+              <w:t>保留字段</w:t>
+            </w:r>
+            <w:r>
+              <w:rPr>
+                <w:rFonts w:hint="eastAsia"/>
+              </w:rPr>
+              <w:t>5</w:t>
+            </w:r>
+          </w:p>
+        </w:tc>
+      </w:tr>
+      <w:tr>
+        <w:tc>
+          <w:tcPr>
+            <w:tcW w:w="2840" w:type="dxa"/>
+          </w:tcPr>
+          <w:p>
+            <w:pPr>
+              <w:rPr>
+                <w:rFonts w:hint="eastAsia"/>
+              </w:rPr>
+            </w:pPr>
+            <w:r>
+              <w:rPr>
+                <w:rFonts w:hint="eastAsia"/>
+              </w:rPr>
+              <w:t>version</w:t>
+            </w:r>
+          </w:p>
+        </w:tc>
+        <w:tc>
+          <w:tcPr>
+            <w:tcW w:w="2841" w:type="dxa"/>
+          </w:tcPr>
+          <w:p>
+            <w:pPr>
+              <w:rPr>
+                <w:rFonts w:hint="eastAsia"/>
+              </w:rPr>
+            </w:pPr>
+            <w:r>
+              <w:rPr>
+                <w:rFonts w:hint="eastAsia"/>
+              </w:rPr>
+              <w:t>int</w:t>
+            </w:r>
+          </w:p>
+        </w:tc>
+        <w:tc>
+          <w:tcPr>
+            <w:tcW w:w="2841" w:type="dxa"/>
+          </w:tcPr>
+          <w:p>
+            <w:pPr>
+              <w:rPr>
+                <w:rFonts w:hint="eastAsia"/>
+              </w:rPr>
+            </w:pPr>
+            <w:r>
+              <w:rPr>
+                <w:rFonts w:hint="eastAsia"/>
+              </w:rPr>
+              <w:t>版本号</w:t>
+            </w:r>
+            <w:r>
+              <w:rPr>
+                <w:rFonts w:hint="eastAsia"/>
+              </w:rPr>
+              <w:t>，不一样代表的</w:t>
+            </w:r>
+            <w:r>
+              <w:rPr>
+                <w:rFonts w:hint="eastAsia"/>
+              </w:rPr>
+              <w:t>reserv</w:t>
+            </w:r>
+            <w:r>
+              <w:rPr>
+                <w:rFonts w:hint="eastAsia"/>
+              </w:rPr>
+              <w:t>字段的值不同，为以后新特性做准备</w:t>
+            </w:r>
+          </w:p>
+        </w:tc>
+      </w:tr>
+    </w:tbl>
+    <w:p>
+      <w:pPr>
+        <w:rPr>
+          <w:rFonts w:hint="eastAsia"/>
+        </w:rPr>
+      </w:pPr>
+    </w:p>
+    <w:p>
+      <w:pPr>
+        <w:rPr>
+          <w:rFonts w:hint="eastAsia"/>
+        </w:rPr>
+      </w:pPr>
+      <w:r>
+        <w:rPr>
+          <w:rFonts w:hint="eastAsia"/>
+        </w:rPr>
+        <w:t>用户“表”</w:t>
+      </w:r>
+      <w:r>
+        <w:rPr>
+          <w:rFonts w:hint="eastAsia"/>
+        </w:rPr>
+        <w:t>：</w:t>
+      </w:r>
+      <w:r>
+        <w:rPr>
+          <w:rFonts w:hint="eastAsia"/>
+        </w:rPr>
+        <w:t>table_user</w:t>
+      </w:r>
+    </w:p>
+    <w:tbl>
+      <w:tblPr>
+        <w:tblStyle w:val="a6"/>
+        <w:tblW w:w="0" w:type="auto"/>
+        <w:tblLook w:val="04A0" w:firstRow="1" w:lastRow="0" w:firstColumn="1" w:lastColumn="0" w:noHBand="0" w:noVBand="1"/>
+      </w:tblPr>
+      <w:tblGrid>
+        <w:gridCol w:w="2840"/>
+        <w:gridCol w:w="2841"/>
+        <w:gridCol w:w="2841"/>
+      </w:tblGrid>
+      <w:tr>
+        <w:tc>
+          <w:tcPr>
+            <w:tcW w:w="2840" w:type="dxa"/>
+          </w:tcPr>
+          <w:p>
+            <w:pPr>
+              <w:rPr>
+                <w:rFonts w:hint="eastAsia"/>
+              </w:rPr>
+            </w:pPr>
+            <w:r>
+              <w:rPr>
+                <w:rFonts w:hint="eastAsia"/>
+              </w:rPr>
+              <w:t>列名</w:t>
+            </w:r>
+          </w:p>
+        </w:tc>
+        <w:tc>
+          <w:tcPr>
+            <w:tcW w:w="2841" w:type="dxa"/>
+          </w:tcPr>
+          <w:p>
+            <w:pPr>
+              <w:rPr>
+                <w:rFonts w:hint="eastAsia"/>
+              </w:rPr>
+            </w:pPr>
+            <w:r>
+              <w:rPr>
+                <w:rFonts w:hint="eastAsia"/>
+              </w:rPr>
+              <w:t>类型</w:t>
+            </w:r>
+          </w:p>
+        </w:tc>
+        <w:tc>
+          <w:tcPr>
+            <w:tcW w:w="2841" w:type="dxa"/>
+          </w:tcPr>
+          <w:p>
+            <w:pPr>
+              <w:rPr>
+                <w:rFonts w:hint="eastAsia"/>
+              </w:rPr>
+            </w:pPr>
+            <w:r>
+              <w:rPr>
+                <w:rFonts w:hint="eastAsia"/>
+              </w:rPr>
+              <w:t>备注</w:t>
+            </w:r>
+          </w:p>
+        </w:tc>
+      </w:tr>
+      <w:tr>
+        <w:tc>
+          <w:tcPr>
+            <w:tcW w:w="2840" w:type="dxa"/>
+          </w:tcPr>
+          <w:p>
+            <w:pPr>
+              <w:rPr>
+                <w:rFonts w:hint="eastAsia"/>
+              </w:rPr>
+            </w:pPr>
+          </w:p>
+        </w:tc>
+        <w:tc>
+          <w:tcPr>
+            <w:tcW w:w="2841" w:type="dxa"/>
+          </w:tcPr>
+          <w:p>
+            <w:pPr>
+              <w:rPr>
+                <w:rFonts w:hint="eastAsia"/>
+              </w:rPr>
+            </w:pPr>
+          </w:p>
+        </w:tc>
+        <w:tc>
+          <w:tcPr>
+            <w:tcW w:w="2841" w:type="dxa"/>
+          </w:tcPr>
+          <w:p>
+            <w:pPr>
+              <w:rPr>
+                <w:rFonts w:hint="eastAsia"/>
+              </w:rPr>
+            </w:pPr>
+          </w:p>
+        </w:tc>
+      </w:tr>
+      <w:tr>
+        <w:tc>
+          <w:tcPr>
+            <w:tcW w:w="2840" w:type="dxa"/>
+          </w:tcPr>
+          <w:p>
+            <w:pPr>
+              <w:rPr>
+                <w:rFonts w:hint="eastAsia"/>
+              </w:rPr>
+            </w:pPr>
+          </w:p>
+        </w:tc>
+        <w:tc>
+          <w:tcPr>
+            <w:tcW w:w="2841" w:type="dxa"/>
+          </w:tcPr>
+          <w:p>
+            <w:pPr>
+              <w:rPr>
+                <w:rFonts w:hint="eastAsia"/>
+              </w:rPr>
+            </w:pPr>
+          </w:p>
+        </w:tc>
+        <w:tc>
+          <w:tcPr>
+            <w:tcW w:w="2841" w:type="dxa"/>
+          </w:tcPr>
+          <w:p>
+            <w:pPr>
+              <w:rPr>
+                <w:rFonts w:hint="eastAsia"/>
+              </w:rPr>
+            </w:pPr>
+          </w:p>
+        </w:tc>
+      </w:tr>
+      <w:tr>
+        <w:tc>
+          <w:tcPr>
+            <w:tcW w:w="2840" w:type="dxa"/>
+          </w:tcPr>
+          <w:p>
+            <w:pPr>
+              <w:rPr>
+                <w:rFonts w:hint="eastAsia"/>
+              </w:rPr>
+            </w:pPr>
+          </w:p>
+        </w:tc>
+        <w:tc>
+          <w:tcPr>
+            <w:tcW w:w="2841" w:type="dxa"/>
+          </w:tcPr>
+          <w:p>
+            <w:pPr>
+              <w:rPr>
+                <w:rFonts w:hint="eastAsia"/>
+              </w:rPr>
+            </w:pPr>
+          </w:p>
+        </w:tc>
+        <w:tc>
+          <w:tcPr>
+            <w:tcW w:w="2841" w:type="dxa"/>
+          </w:tcPr>
+          <w:p>
+            <w:pPr>
+              <w:rPr>
+                <w:rFonts w:hint="eastAsia"/>
+              </w:rPr>
+            </w:pPr>
+          </w:p>
+        </w:tc>
+      </w:tr>
+      <w:tr>
+        <w:tc>
+          <w:tcPr>
+            <w:tcW w:w="2840" w:type="dxa"/>
+          </w:tcPr>
+          <w:p>
+            <w:pPr>
+              <w:rPr>
+                <w:rFonts w:hint="eastAsia"/>
+              </w:rPr>
+            </w:pPr>
+          </w:p>
+        </w:tc>
+        <w:tc>
+          <w:tcPr>
+            <w:tcW w:w="2841" w:type="dxa"/>
+          </w:tcPr>
+          <w:p>
+            <w:pPr>
+              <w:rPr>
+                <w:rFonts w:hint="eastAsia"/>
+              </w:rPr>
+            </w:pPr>
+          </w:p>
+        </w:tc>
+        <w:tc>
+          <w:tcPr>
+            <w:tcW w:w="2841" w:type="dxa"/>
+          </w:tcPr>
+          <w:p>
+            <w:pPr>
+              <w:rPr>
+                <w:rFonts w:hint="eastAsia"/>
+              </w:rPr>
+            </w:pPr>
+          </w:p>
+        </w:tc>
+      </w:tr>
+      <w:tr>
+        <w:tc>
+          <w:tcPr>
+            <w:tcW w:w="2840" w:type="dxa"/>
+          </w:tcPr>
+          <w:p>
+            <w:pPr>
+              <w:rPr>
+                <w:rFonts w:hint="eastAsia"/>
+              </w:rPr>
+            </w:pPr>
+          </w:p>
+        </w:tc>
+        <w:tc>
+          <w:tcPr>
+            <w:tcW w:w="2841" w:type="dxa"/>
+          </w:tcPr>
+          <w:p>
+            <w:pPr>
+              <w:rPr>
+                <w:rFonts w:hint="eastAsia"/>
+              </w:rPr>
+            </w:pPr>
+          </w:p>
+        </w:tc>
+        <w:tc>
+          <w:tcPr>
+            <w:tcW w:w="2841" w:type="dxa"/>
+          </w:tcPr>
+          <w:p>
+            <w:pPr>
+              <w:rPr>
+                <w:rFonts w:hint="eastAsia"/>
+              </w:rPr>
+            </w:pPr>
+          </w:p>
+        </w:tc>
+      </w:tr>
+      <w:tr>
+        <w:tc>
+          <w:tcPr>
+            <w:tcW w:w="2840" w:type="dxa"/>
+          </w:tcPr>
+          <w:p>
+            <w:pPr>
+              <w:rPr>
+                <w:rFonts w:hint="eastAsia"/>
+              </w:rPr>
+            </w:pPr>
+          </w:p>
+        </w:tc>
+        <w:tc>
+          <w:tcPr>
+            <w:tcW w:w="2841" w:type="dxa"/>
+          </w:tcPr>
+          <w:p>
+            <w:pPr>
+              <w:rPr>
+                <w:rFonts w:hint="eastAsia"/>
+              </w:rPr>
+            </w:pPr>
+          </w:p>
+        </w:tc>
+        <w:tc>
+          <w:tcPr>
+            <w:tcW w:w="2841" w:type="dxa"/>
+          </w:tcPr>
+          <w:p>
+            <w:pPr>
+              <w:rPr>
+                <w:rFonts w:hint="eastAsia"/>
+              </w:rPr>
+            </w:pPr>
+          </w:p>
+        </w:tc>
+      </w:tr>
+      <w:tr>
+        <w:tc>
+          <w:tcPr>
+            <w:tcW w:w="2840" w:type="dxa"/>
+          </w:tcPr>
+          <w:p>
+            <w:pPr>
+              <w:rPr>
+                <w:rFonts w:hint="eastAsia"/>
+              </w:rPr>
+            </w:pPr>
+          </w:p>
+        </w:tc>
+        <w:tc>
+          <w:tcPr>
+            <w:tcW w:w="2841" w:type="dxa"/>
+          </w:tcPr>
+          <w:p>
+            <w:pPr>
+              <w:rPr>
+                <w:rFonts w:hint="eastAsia"/>
+              </w:rPr>
+            </w:pPr>
+          </w:p>
+        </w:tc>
+        <w:tc>
+          <w:tcPr>
+            <w:tcW w:w="2841" w:type="dxa"/>
+          </w:tcPr>
+          <w:p>
+            <w:pPr>
+              <w:rPr>
+                <w:rFonts w:hint="eastAsia"/>
+              </w:rPr>
+            </w:pPr>
+          </w:p>
+        </w:tc>
+      </w:tr>
+    </w:tbl>
+    <w:p>
+      <w:r>
+        <w:t>create table table_user(user_id int unsigned primary key auto_increment,</w:t>
+      </w:r>
+    </w:p>
+    <w:p>
+      <w:r>
+        <w:t>name int,sexual char(1) not null, age smallint not null check(age&gt;0), version sm</w:t>
+      </w:r>
+    </w:p>
+    <w:p>
+      <w:r>
+        <w:t>allint default 1, reserv1 blob, reserv2 blob, reserv3 blob, reserv4 blob, reserv</w:t>
+      </w:r>
+    </w:p>
+    <w:p>
+      <w:pPr>
+        <w:rPr>
+          <w:rFonts w:hint="eastAsia"/>
+        </w:rPr>
+      </w:pPr>
+      <w:r>
+        <w:t>5 blob);</w:t>
+      </w:r>
+    </w:p>
+    <w:p>
+      <w:pPr>
+        <w:rPr>
+          <w:rFonts w:hint="eastAsia"/>
+        </w:rPr>
+      </w:pPr>
+    </w:p>
+    <w:p>
+      <w:pPr>
+        <w:rPr>
+          <w:rFonts w:hint="eastAsia"/>
+        </w:rPr>
+      </w:pPr>
+      <w:r>
+        <w:t>T</w:t>
+      </w:r>
+      <w:r>
+        <w:rPr>
+          <w:rFonts w:hint="eastAsia"/>
+        </w:rPr>
+        <w:t xml:space="preserve">omorrow </w:t>
+      </w:r>
+      <w:r>
+        <w:rPr>
+          <w:rFonts w:hint="eastAsia"/>
+        </w:rPr>
+        <w:t>TODO</w:t>
+      </w:r>
+      <w:r>
+        <w:rPr>
+          <w:rFonts w:hint="eastAsia"/>
+        </w:rPr>
+        <w:t>：</w:t>
+      </w:r>
+    </w:p>
+    <w:p>
+      <w:pPr>
+        <w:pStyle w:val="a5"/>
+        <w:numPr>
+          <w:ilvl w:val="0"/>
+          <w:numId w:val="2"/>
+        </w:numPr>
+        <w:ind w:firstLineChars="0"/>
+        <w:rPr>
+          <w:rFonts w:hint="eastAsia"/>
+        </w:rPr>
+      </w:pPr>
+      <w:r>
+        <w:rPr>
+          <w:rFonts w:hint="eastAsia"/>
+        </w:rPr>
+        <w:t>填好字段名到表格中</w:t>
+      </w:r>
+    </w:p>
+    <w:p>
+      <w:pPr>
+        <w:pStyle w:val="a5"/>
+        <w:numPr>
+          <w:ilvl w:val="0"/>
+          <w:numId w:val="2"/>
+        </w:numPr>
+        <w:ind w:firstLineChars="0"/>
+        <w:rPr>
+          <w:rFonts w:hint="eastAsia"/>
+        </w:rPr>
+      </w:pPr>
+      <w:r>
+        <w:rPr>
+          <w:rFonts w:hint="eastAsia"/>
+        </w:rPr>
+        <w:t>统一字段名，</w:t>
+      </w:r>
+      <w:r>
+        <w:rPr>
+          <w:rFonts w:hint="eastAsia"/>
+        </w:rPr>
+        <w:t>如</w:t>
+      </w:r>
+      <w:r>
+        <w:rPr>
+          <w:rFonts w:hint="eastAsia"/>
+        </w:rPr>
+        <w:t>table_book_review.person_id</w:t>
+      </w:r>
+      <w:r>
+        <w:rPr>
+          <w:rFonts w:hint="eastAsia"/>
+        </w:rPr>
+        <w:t>和</w:t>
+      </w:r>
+      <w:r>
+        <w:rPr>
+          <w:rFonts w:hint="eastAsia"/>
+        </w:rPr>
+        <w:t>table_user.userid</w:t>
+      </w:r>
+      <w:r>
+        <w:rPr>
+          <w:rFonts w:hint="eastAsia"/>
+        </w:rPr>
+        <w:t>统一成一个字段，</w:t>
+      </w:r>
+      <w:r>
+        <w:rPr>
+          <w:rFonts w:hint="eastAsia"/>
+        </w:rPr>
+        <w:t>加上</w:t>
+      </w:r>
+      <w:r>
+        <w:rPr>
+          <w:rFonts w:hint="eastAsia"/>
+        </w:rPr>
+        <w:t>foreign key constraint</w:t>
+      </w:r>
+    </w:p>
+    <w:p>
+      <w:pPr>
+        <w:pStyle w:val="a5"/>
+        <w:numPr>
+          <w:ilvl w:val="0"/>
+          <w:numId w:val="2"/>
+        </w:numPr>
+        <w:ind w:firstLineChars="0"/>
+        <w:rPr>
+          <w:rFonts w:hint="eastAsia"/>
+        </w:rPr>
+      </w:pPr>
+      <w:r>
+        <w:rPr>
+          <w:rFonts w:hint="eastAsia"/>
+        </w:rPr>
+        <w:t>加上</w:t>
+      </w:r>
+      <w:r>
+        <w:rPr>
+          <w:rFonts w:hint="eastAsia"/>
+        </w:rPr>
+        <w:t>table_passwd</w:t>
+      </w:r>
+      <w:r>
+        <w:rPr>
+          <w:rFonts w:hint="eastAsia"/>
+        </w:rPr>
+        <w:t>表</w:t>
+      </w:r>
       <w:bookmarkStart w:id="0" w:name="_GoBack"/>
       <w:bookmarkEnd w:id="0"/>
     </w:p>
@@ -994,8 +2324,100 @@
       </w:pPr>
     </w:lvl>
   </w:abstractNum>
+  <w:abstractNum w:abstractNumId="1">
+    <w:nsid w:val="4CC3087D"/>
+    <w:multiLevelType w:val="hybridMultilevel"/>
+    <w:tmpl w:val="F948EED8"/>
+    <w:lvl w:ilvl="0" w:tplc="C6AC5C80">
+      <w:start w:val="1"/>
+      <w:numFmt w:val="decimal"/>
+      <w:lvlText w:val="%1、"/>
+      <w:lvlJc w:val="left"/>
+      <w:pPr>
+        <w:ind w:left="360" w:hanging="360"/>
+      </w:pPr>
+      <w:rPr>
+        <w:rFonts w:hint="default"/>
+      </w:rPr>
+    </w:lvl>
+    <w:lvl w:ilvl="1" w:tplc="04090019" w:tentative="1">
+      <w:start w:val="1"/>
+      <w:numFmt w:val="lowerLetter"/>
+      <w:lvlText w:val="%2)"/>
+      <w:lvlJc w:val="left"/>
+      <w:pPr>
+        <w:ind w:left="840" w:hanging="420"/>
+      </w:pPr>
+    </w:lvl>
+    <w:lvl w:ilvl="2" w:tplc="0409001B" w:tentative="1">
+      <w:start w:val="1"/>
+      <w:numFmt w:val="lowerRoman"/>
+      <w:lvlText w:val="%3."/>
+      <w:lvlJc w:val="right"/>
+      <w:pPr>
+        <w:ind w:left="1260" w:hanging="420"/>
+      </w:pPr>
+    </w:lvl>
+    <w:lvl w:ilvl="3" w:tplc="0409000F" w:tentative="1">
+      <w:start w:val="1"/>
+      <w:numFmt w:val="decimal"/>
+      <w:lvlText w:val="%4."/>
+      <w:lvlJc w:val="left"/>
+      <w:pPr>
+        <w:ind w:left="1680" w:hanging="420"/>
+      </w:pPr>
+    </w:lvl>
+    <w:lvl w:ilvl="4" w:tplc="04090019" w:tentative="1">
+      <w:start w:val="1"/>
+      <w:numFmt w:val="lowerLetter"/>
+      <w:lvlText w:val="%5)"/>
+      <w:lvlJc w:val="left"/>
+      <w:pPr>
+        <w:ind w:left="2100" w:hanging="420"/>
+      </w:pPr>
+    </w:lvl>
+    <w:lvl w:ilvl="5" w:tplc="0409001B" w:tentative="1">
+      <w:start w:val="1"/>
+      <w:numFmt w:val="lowerRoman"/>
+      <w:lvlText w:val="%6."/>
+      <w:lvlJc w:val="right"/>
+      <w:pPr>
+        <w:ind w:left="2520" w:hanging="420"/>
+      </w:pPr>
+    </w:lvl>
+    <w:lvl w:ilvl="6" w:tplc="0409000F" w:tentative="1">
+      <w:start w:val="1"/>
+      <w:numFmt w:val="decimal"/>
+      <w:lvlText w:val="%7."/>
+      <w:lvlJc w:val="left"/>
+      <w:pPr>
+        <w:ind w:left="2940" w:hanging="420"/>
+      </w:pPr>
+    </w:lvl>
+    <w:lvl w:ilvl="7" w:tplc="04090019" w:tentative="1">
+      <w:start w:val="1"/>
+      <w:numFmt w:val="lowerLetter"/>
+      <w:lvlText w:val="%8)"/>
+      <w:lvlJc w:val="left"/>
+      <w:pPr>
+        <w:ind w:left="3360" w:hanging="420"/>
+      </w:pPr>
+    </w:lvl>
+    <w:lvl w:ilvl="8" w:tplc="0409001B" w:tentative="1">
+      <w:start w:val="1"/>
+      <w:numFmt w:val="lowerRoman"/>
+      <w:lvlText w:val="%9."/>
+      <w:lvlJc w:val="right"/>
+      <w:pPr>
+        <w:ind w:left="3780" w:hanging="420"/>
+      </w:pPr>
+    </w:lvl>
+  </w:abstractNum>
   <w:num w:numId="1">
     <w:abstractNumId w:val="0"/>
+  </w:num>
+  <w:num w:numId="2">
+    <w:abstractNumId w:val="1"/>
   </w:num>
 </w:numbering>
 </file>
@@ -1156,6 +2578,7 @@
   <w:style w:type="paragraph" w:default="1" w:styleId="a">
     <w:name w:val="Normal"/>
     <w:qFormat/>
+    <w:rsid w:val="001D6C47"/>
     <w:pPr>
       <w:widowControl w:val="0"/>
       <w:jc w:val="both"/>
@@ -1438,6 +2861,7 @@
   <w:style w:type="paragraph" w:default="1" w:styleId="a">
     <w:name w:val="Normal"/>
     <w:qFormat/>
+    <w:rsid w:val="001D6C47"/>
     <w:pPr>
       <w:widowControl w:val="0"/>
       <w:jc w:val="both"/>

</xml_diff>